<commit_message>
Se agrego el modelo entidad relacion
</commit_message>
<xml_diff>
--- a/Sprint1/G6_Sprint 1.docx
+++ b/Sprint1/G6_Sprint 1.docx
@@ -8295,46 +8295,22 @@
     </w:p>
     <w:p>
       <w:pPr>
-        <w:spacing w:before="240" w:after="240"/>
-        <w:rPr>
-          <w:rFonts w:ascii="Times New Roman" w:eastAsia="Times New Roman" w:hAnsi="Times New Roman" w:cs="Times New Roman"/>
-          <w:b/>
-          <w:sz w:val="24"/>
-          <w:szCs w:val="24"/>
-        </w:rPr>
-      </w:pPr>
-    </w:p>
-    <w:p>
-      <w:pPr>
-        <w:spacing w:before="240" w:after="240"/>
-        <w:rPr>
-          <w:rFonts w:ascii="Times New Roman" w:eastAsia="Times New Roman" w:hAnsi="Times New Roman" w:cs="Times New Roman"/>
-          <w:b/>
-          <w:sz w:val="24"/>
-          <w:szCs w:val="24"/>
-          <w:highlight w:val="red"/>
-        </w:rPr>
-      </w:pPr>
-      <w:r>
-        <w:rPr>
-          <w:rFonts w:ascii="Times New Roman" w:eastAsia="Times New Roman" w:hAnsi="Times New Roman" w:cs="Times New Roman"/>
-          <w:b/>
-          <w:sz w:val="24"/>
-          <w:szCs w:val="24"/>
-          <w:highlight w:val="red"/>
-        </w:rPr>
-        <w:t xml:space="preserve">FALTA DESCRIPCIÓN </w:t>
-      </w:r>
-    </w:p>
-    <w:p>
-      <w:pPr>
-        <w:rPr>
-          <w:rFonts w:ascii="Times New Roman" w:eastAsia="Times New Roman" w:hAnsi="Times New Roman" w:cs="Times New Roman"/>
-          <w:b/>
-          <w:sz w:val="24"/>
-          <w:szCs w:val="24"/>
-        </w:rPr>
-      </w:pPr>
+        <w:rPr>
+          <w:rFonts w:ascii="Times New Roman" w:eastAsia="Times New Roman" w:hAnsi="Times New Roman" w:cs="Times New Roman"/>
+          <w:bCs/>
+          <w:sz w:val="24"/>
+          <w:szCs w:val="24"/>
+        </w:rPr>
+      </w:pPr>
+      <w:r>
+        <w:rPr>
+          <w:rFonts w:ascii="Times New Roman" w:eastAsia="Times New Roman" w:hAnsi="Times New Roman" w:cs="Times New Roman"/>
+          <w:bCs/>
+          <w:sz w:val="24"/>
+          <w:szCs w:val="24"/>
+        </w:rPr>
+        <w:t>Se realizo el diagrama de casos de uso con sus respectivas entidades y los procesos que pueden realizar</w:t>
+      </w:r>
     </w:p>
     <w:p>
       <w:pPr>
@@ -8506,6 +8482,75 @@
       <w:pPr>
         <w:rPr>
           <w:rFonts w:ascii="Times New Roman" w:eastAsia="Times New Roman" w:hAnsi="Times New Roman" w:cs="Times New Roman"/>
+          <w:bCs/>
+          <w:sz w:val="24"/>
+          <w:szCs w:val="24"/>
+        </w:rPr>
+      </w:pPr>
+      <w:r>
+        <w:rPr>
+          <w:rFonts w:ascii="Times New Roman" w:eastAsia="Times New Roman" w:hAnsi="Times New Roman" w:cs="Times New Roman"/>
+          <w:bCs/>
+          <w:sz w:val="24"/>
+          <w:szCs w:val="24"/>
+        </w:rPr>
+        <w:lastRenderedPageBreak/>
+        <w:t>S</w:t>
+      </w:r>
+      <w:r>
+        <w:rPr>
+          <w:rFonts w:ascii="Times New Roman" w:eastAsia="Times New Roman" w:hAnsi="Times New Roman" w:cs="Times New Roman"/>
+          <w:bCs/>
+          <w:sz w:val="24"/>
+          <w:szCs w:val="24"/>
+        </w:rPr>
+        <w:t xml:space="preserve">e realizo el modelo entidad </w:t>
+      </w:r>
+      <w:proofErr w:type="spellStart"/>
+      <w:r>
+        <w:rPr>
+          <w:rFonts w:ascii="Times New Roman" w:eastAsia="Times New Roman" w:hAnsi="Times New Roman" w:cs="Times New Roman"/>
+          <w:bCs/>
+          <w:sz w:val="24"/>
+          <w:szCs w:val="24"/>
+        </w:rPr>
+        <w:t>relacion</w:t>
+      </w:r>
+      <w:proofErr w:type="spellEnd"/>
+      <w:r>
+        <w:rPr>
+          <w:rFonts w:ascii="Times New Roman" w:eastAsia="Times New Roman" w:hAnsi="Times New Roman" w:cs="Times New Roman"/>
+          <w:bCs/>
+          <w:sz w:val="24"/>
+          <w:szCs w:val="24"/>
+        </w:rPr>
+        <w:t xml:space="preserve">, con sus respectivas tablas, </w:t>
+      </w:r>
+      <w:proofErr w:type="spellStart"/>
+      <w:r>
+        <w:rPr>
+          <w:rFonts w:ascii="Times New Roman" w:eastAsia="Times New Roman" w:hAnsi="Times New Roman" w:cs="Times New Roman"/>
+          <w:bCs/>
+          <w:sz w:val="24"/>
+          <w:szCs w:val="24"/>
+        </w:rPr>
+        <w:t>Pk</w:t>
+      </w:r>
+      <w:proofErr w:type="spellEnd"/>
+      <w:r>
+        <w:rPr>
+          <w:rFonts w:ascii="Times New Roman" w:eastAsia="Times New Roman" w:hAnsi="Times New Roman" w:cs="Times New Roman"/>
+          <w:bCs/>
+          <w:sz w:val="24"/>
+          <w:szCs w:val="24"/>
+        </w:rPr>
+        <w:t>, tipos de datos y sus relaciones.</w:t>
+      </w:r>
+    </w:p>
+    <w:p>
+      <w:pPr>
+        <w:rPr>
+          <w:rFonts w:ascii="Times New Roman" w:eastAsia="Times New Roman" w:hAnsi="Times New Roman" w:cs="Times New Roman"/>
           <w:b/>
           <w:sz w:val="24"/>
           <w:szCs w:val="24"/>
@@ -8514,12 +8559,123 @@
       </w:pPr>
       <w:r>
         <w:rPr>
+          <w:noProof/>
+        </w:rPr>
+        <w:drawing>
+          <wp:inline distT="0" distB="0" distL="0" distR="0" wp14:anchorId="1259C048" wp14:editId="2D8EF8F4">
+            <wp:extent cx="5731510" cy="6927215"/>
+            <wp:effectExtent l="0" t="0" r="2540" b="6985"/>
+            <wp:docPr id="4" name="Imagen 4" descr="Diagrama&#10;&#10;Descripción generada automáticamente"/>
+            <wp:cNvGraphicFramePr>
+              <a:graphicFrameLocks xmlns:a="http://schemas.openxmlformats.org/drawingml/2006/main" noChangeAspect="1"/>
+            </wp:cNvGraphicFramePr>
+            <a:graphic xmlns:a="http://schemas.openxmlformats.org/drawingml/2006/main">
+              <a:graphicData uri="http://schemas.openxmlformats.org/drawingml/2006/picture">
+                <pic:pic xmlns:pic="http://schemas.openxmlformats.org/drawingml/2006/picture">
+                  <pic:nvPicPr>
+                    <pic:cNvPr id="4" name="Imagen 4" descr="Diagrama&#10;&#10;Descripción generada automáticamente"/>
+                    <pic:cNvPicPr>
+                      <a:picLocks noChangeAspect="1" noChangeArrowheads="1"/>
+                    </pic:cNvPicPr>
+                  </pic:nvPicPr>
+                  <pic:blipFill>
+                    <a:blip r:embed="rId12">
+                      <a:extLst>
+                        <a:ext uri="{28A0092B-C50C-407E-A947-70E740481C1C}">
+                          <a14:useLocalDpi xmlns:a14="http://schemas.microsoft.com/office/drawing/2010/main" val="0"/>
+                        </a:ext>
+                      </a:extLst>
+                    </a:blip>
+                    <a:srcRect/>
+                    <a:stretch>
+                      <a:fillRect/>
+                    </a:stretch>
+                  </pic:blipFill>
+                  <pic:spPr bwMode="auto">
+                    <a:xfrm>
+                      <a:off x="0" y="0"/>
+                      <a:ext cx="5731510" cy="6927215"/>
+                    </a:xfrm>
+                    <a:prstGeom prst="rect">
+                      <a:avLst/>
+                    </a:prstGeom>
+                    <a:noFill/>
+                    <a:ln>
+                      <a:noFill/>
+                    </a:ln>
+                  </pic:spPr>
+                </pic:pic>
+              </a:graphicData>
+            </a:graphic>
+          </wp:inline>
+        </w:drawing>
+      </w:r>
+    </w:p>
+    <w:p>
+      <w:pPr>
+        <w:rPr>
+          <w:rFonts w:ascii="Times New Roman" w:eastAsia="Times New Roman" w:hAnsi="Times New Roman" w:cs="Times New Roman"/>
+          <w:b/>
+          <w:sz w:val="24"/>
+          <w:szCs w:val="24"/>
+        </w:rPr>
+      </w:pPr>
+    </w:p>
+    <w:p>
+      <w:pPr>
+        <w:rPr>
+          <w:rFonts w:ascii="Times New Roman" w:eastAsia="Times New Roman" w:hAnsi="Times New Roman" w:cs="Times New Roman"/>
+          <w:b/>
+          <w:sz w:val="24"/>
+          <w:szCs w:val="24"/>
+        </w:rPr>
+      </w:pPr>
+      <w:r>
+        <w:rPr>
+          <w:rFonts w:ascii="Times New Roman" w:eastAsia="Times New Roman" w:hAnsi="Times New Roman" w:cs="Times New Roman"/>
+          <w:b/>
+          <w:sz w:val="24"/>
+          <w:szCs w:val="24"/>
+        </w:rPr>
+        <w:t xml:space="preserve">Anexo </w:t>
+      </w:r>
+      <w:r>
+        <w:rPr>
+          <w:rFonts w:ascii="Times New Roman" w:eastAsia="Times New Roman" w:hAnsi="Times New Roman" w:cs="Times New Roman"/>
+          <w:b/>
+          <w:sz w:val="24"/>
+          <w:szCs w:val="24"/>
+        </w:rPr>
+        <w:t>H2</w:t>
+      </w:r>
+      <w:r>
+        <w:rPr>
+          <w:rFonts w:ascii="Times New Roman" w:eastAsia="Times New Roman" w:hAnsi="Times New Roman" w:cs="Times New Roman"/>
+          <w:b/>
+          <w:sz w:val="24"/>
+          <w:szCs w:val="24"/>
+        </w:rPr>
+        <w:t>: Base De Datos Relacional</w:t>
+      </w:r>
+    </w:p>
+    <w:p>
+      <w:pPr>
+        <w:rPr>
           <w:rFonts w:ascii="Times New Roman" w:eastAsia="Times New Roman" w:hAnsi="Times New Roman" w:cs="Times New Roman"/>
           <w:b/>
           <w:sz w:val="24"/>
           <w:szCs w:val="24"/>
           <w:highlight w:val="red"/>
         </w:rPr>
+      </w:pPr>
+      <w:r>
+        <w:rPr>
+          <w:rFonts w:ascii="Times New Roman" w:eastAsia="Times New Roman" w:hAnsi="Times New Roman" w:cs="Times New Roman"/>
+          <w:b/>
+          <w:sz w:val="24"/>
+          <w:szCs w:val="24"/>
+          <w:highlight w:val="red"/>
+        </w:rPr>
         <w:t>DESCRIPCIÓN</w:t>
       </w:r>
     </w:p>
@@ -8542,91 +8698,44 @@
           <w:szCs w:val="24"/>
         </w:rPr>
       </w:pPr>
-      <w:r>
-        <w:rPr>
-          <w:rFonts w:ascii="Times New Roman" w:eastAsia="Times New Roman" w:hAnsi="Times New Roman" w:cs="Times New Roman"/>
-          <w:b/>
-          <w:sz w:val="24"/>
-          <w:szCs w:val="24"/>
-        </w:rPr>
-        <w:t xml:space="preserve">Anexo </w:t>
-      </w:r>
-      <w:r>
-        <w:rPr>
-          <w:rFonts w:ascii="Times New Roman" w:eastAsia="Times New Roman" w:hAnsi="Times New Roman" w:cs="Times New Roman"/>
-          <w:b/>
-          <w:sz w:val="24"/>
-          <w:szCs w:val="24"/>
-        </w:rPr>
-        <w:t>H2</w:t>
-      </w:r>
-      <w:r>
-        <w:rPr>
-          <w:rFonts w:ascii="Times New Roman" w:eastAsia="Times New Roman" w:hAnsi="Times New Roman" w:cs="Times New Roman"/>
-          <w:b/>
-          <w:sz w:val="24"/>
-          <w:szCs w:val="24"/>
-        </w:rPr>
-        <w:t>: Base De Datos Relacional</w:t>
-      </w:r>
-    </w:p>
-    <w:p>
-      <w:pPr>
-        <w:rPr>
-          <w:rFonts w:ascii="Times New Roman" w:eastAsia="Times New Roman" w:hAnsi="Times New Roman" w:cs="Times New Roman"/>
-          <w:b/>
-          <w:sz w:val="24"/>
-          <w:szCs w:val="24"/>
-          <w:highlight w:val="red"/>
-        </w:rPr>
-      </w:pPr>
-      <w:r>
-        <w:rPr>
-          <w:rFonts w:ascii="Times New Roman" w:eastAsia="Times New Roman" w:hAnsi="Times New Roman" w:cs="Times New Roman"/>
-          <w:b/>
-          <w:sz w:val="24"/>
-          <w:szCs w:val="24"/>
-          <w:highlight w:val="red"/>
-        </w:rPr>
-        <w:t>DESCRIPCIÓN</w:t>
-      </w:r>
-    </w:p>
-    <w:p>
-      <w:pPr>
-        <w:rPr>
-          <w:rFonts w:ascii="Times New Roman" w:eastAsia="Times New Roman" w:hAnsi="Times New Roman" w:cs="Times New Roman"/>
-          <w:b/>
-          <w:sz w:val="24"/>
-          <w:szCs w:val="24"/>
-        </w:rPr>
-      </w:pPr>
-    </w:p>
-    <w:p>
-      <w:pPr>
-        <w:rPr>
-          <w:rFonts w:ascii="Times New Roman" w:eastAsia="Times New Roman" w:hAnsi="Times New Roman" w:cs="Times New Roman"/>
-          <w:b/>
-          <w:sz w:val="24"/>
-          <w:szCs w:val="24"/>
-        </w:rPr>
-      </w:pPr>
-    </w:p>
-    <w:p>
-      <w:pPr>
-        <w:rPr>
-          <w:rFonts w:ascii="Times New Roman" w:eastAsia="Times New Roman" w:hAnsi="Times New Roman" w:cs="Times New Roman"/>
-          <w:b/>
-          <w:sz w:val="24"/>
-          <w:szCs w:val="24"/>
-        </w:rPr>
-      </w:pPr>
-      <w:r>
-        <w:rPr>
-          <w:rFonts w:ascii="Times New Roman" w:eastAsia="Times New Roman" w:hAnsi="Times New Roman" w:cs="Times New Roman"/>
-          <w:b/>
-          <w:sz w:val="24"/>
-          <w:szCs w:val="24"/>
-        </w:rPr>
+    </w:p>
+    <w:p>
+      <w:pPr>
+        <w:rPr>
+          <w:rFonts w:ascii="Times New Roman" w:eastAsia="Times New Roman" w:hAnsi="Times New Roman" w:cs="Times New Roman"/>
+          <w:b/>
+          <w:sz w:val="24"/>
+          <w:szCs w:val="24"/>
+        </w:rPr>
+      </w:pPr>
+    </w:p>
+    <w:p>
+      <w:pPr>
+        <w:rPr>
+          <w:rFonts w:ascii="Times New Roman" w:eastAsia="Times New Roman" w:hAnsi="Times New Roman" w:cs="Times New Roman"/>
+          <w:b/>
+          <w:sz w:val="24"/>
+          <w:szCs w:val="24"/>
+        </w:rPr>
+      </w:pPr>
+    </w:p>
+    <w:p>
+      <w:pPr>
+        <w:rPr>
+          <w:rFonts w:ascii="Times New Roman" w:eastAsia="Times New Roman" w:hAnsi="Times New Roman" w:cs="Times New Roman"/>
+          <w:b/>
+          <w:sz w:val="24"/>
+          <w:szCs w:val="24"/>
+        </w:rPr>
+      </w:pPr>
+      <w:r>
+        <w:rPr>
+          <w:rFonts w:ascii="Times New Roman" w:eastAsia="Times New Roman" w:hAnsi="Times New Roman" w:cs="Times New Roman"/>
+          <w:b/>
+          <w:sz w:val="24"/>
+          <w:szCs w:val="24"/>
+        </w:rPr>
+        <w:lastRenderedPageBreak/>
         <w:t xml:space="preserve">Anexo </w:t>
       </w:r>
       <w:r>
@@ -9842,7 +9951,6 @@
           <w:szCs w:val="24"/>
           <w:lang w:val="en-US"/>
         </w:rPr>
-        <w:lastRenderedPageBreak/>
         <w:t>idCategoria</w:t>
       </w:r>
       <w:proofErr w:type="spellEnd"/>
@@ -10160,6 +10268,7 @@
           <w:szCs w:val="24"/>
           <w:lang w:val="en-US"/>
         </w:rPr>
+        <w:lastRenderedPageBreak/>
         <w:t xml:space="preserve">CREATE TABLE if NOT EXISTS </w:t>
       </w:r>
       <w:proofErr w:type="spellStart"/>
@@ -11644,7 +11753,6 @@
           <w:szCs w:val="24"/>
           <w:lang w:val="en-US"/>
         </w:rPr>
-        <w:lastRenderedPageBreak/>
         <w:t xml:space="preserve">CONSTRAINT </w:t>
       </w:r>
       <w:proofErr w:type="spellStart"/>
@@ -11864,6 +11972,7 @@
           <w:sz w:val="24"/>
           <w:szCs w:val="24"/>
         </w:rPr>
+        <w:lastRenderedPageBreak/>
         <w:t>Para la realización del diagrama navegacional se utilizó el software libre Draw</w:t>
       </w:r>
       <w:r>
@@ -11969,7 +12078,7 @@
                     <pic:cNvPicPr preferRelativeResize="0"/>
                   </pic:nvPicPr>
                   <pic:blipFill>
-                    <a:blip r:embed="rId12"/>
+                    <a:blip r:embed="rId13"/>
                     <a:srcRect/>
                     <a:stretch>
                       <a:fillRect/>

</xml_diff>